<commit_message>
fix the title in the doc
</commit_message>
<xml_diff>
--- a/docs/serverless_orchestrator.docx
+++ b/docs/serverless_orchestrator.docx
@@ -14,16 +14,22 @@
         <w:t xml:space="preserve">Serverless </w:t>
       </w:r>
       <w:r>
-        <w:t>E</w:t>
-      </w:r>
-      <w:r>
-        <w:t>xtract-Transform</w:t>
+        <w:t>workflow orchestrator</w:t>
       </w:r>
       <w:r>
         <w:t xml:space="preserve"> </w:t>
       </w:r>
       <w:r>
-        <w:t>framework for a workflow orchestrator</w:t>
+        <w:t xml:space="preserve">framework for </w:t>
+      </w:r>
+      <w:r>
+        <w:t>Extract-Transform</w:t>
+      </w:r>
+      <w:r>
+        <w:t xml:space="preserve"> Data Pipelines</w:t>
+      </w:r>
+      <w:r>
+        <w:t xml:space="preserve"> </w:t>
       </w:r>
     </w:p>
     <w:tbl>
@@ -233,6 +239,15 @@
     <w:p/>
     <w:sdt>
       <w:sdtPr>
+        <w:rPr>
+          <w:b w:val="0"/>
+          <w:bCs w:val="0"/>
+          <w:caps w:val="0"/>
+          <w:color w:val="auto"/>
+          <w:spacing w:val="0"/>
+          <w:sz w:val="20"/>
+          <w:szCs w:val="20"/>
+        </w:rPr>
         <w:id w:val="1825397192"/>
         <w:docPartObj>
           <w:docPartGallery w:val="Table of Contents"/>
@@ -241,12 +256,7 @@
       </w:sdtPr>
       <w:sdtEndPr>
         <w:rPr>
-          <w:caps w:val="0"/>
           <w:noProof/>
-          <w:color w:val="auto"/>
-          <w:spacing w:val="0"/>
-          <w:sz w:val="20"/>
-          <w:szCs w:val="20"/>
         </w:rPr>
       </w:sdtEndPr>
       <w:sdtContent>
@@ -3224,7 +3234,10 @@
         <w:t xml:space="preserve">) </w:t>
       </w:r>
       <w:r>
-        <w:t xml:space="preserve">workloads that are specified in the form of </w:t>
+        <w:t>data pipelines</w:t>
+      </w:r>
+      <w:r>
+        <w:t xml:space="preserve"> that are specified in the form of </w:t>
       </w:r>
       <w:r>
         <w:t>a DAG</w:t>
@@ -3426,13 +3439,7 @@
         </w:numPr>
       </w:pPr>
       <w:r>
-        <w:t xml:space="preserve">Workflow management for </w:t>
-      </w:r>
-      <w:r>
-        <w:t>Extract-transform</w:t>
-      </w:r>
-      <w:r>
-        <w:t xml:space="preserve"> data pipelines</w:t>
+        <w:t>Workflow management for Extract-transform data pipelines</w:t>
       </w:r>
     </w:p>
     <w:p>
@@ -5848,13 +5855,7 @@
                         <w:txbxContent>
                           <w:p>
                             <w:r>
-                              <w:t>Pick a</w:t>
-                            </w:r>
-                            <w:r>
-                              <w:t xml:space="preserve"> DAG </w:t>
-                            </w:r>
-                            <w:r>
-                              <w:t xml:space="preserve">and </w:t>
+                              <w:t xml:space="preserve">Pick a DAG and </w:t>
                             </w:r>
                             <w:proofErr w:type="gramStart"/>
                             <w:r>
@@ -6365,10 +6366,7 @@
                         <w:txbxContent>
                           <w:p>
                             <w:r>
-                              <w:t xml:space="preserve">Pick a </w:t>
-                            </w:r>
-                            <w:r>
-                              <w:t xml:space="preserve">Task, spin up infra, and </w:t>
+                              <w:t xml:space="preserve">Pick a Task, spin up infra, and </w:t>
                             </w:r>
                             <w:proofErr w:type="gramStart"/>
                             <w:r>
@@ -6894,10 +6892,7 @@
                               <w:jc w:val="center"/>
                             </w:pPr>
                             <w:r>
-                              <w:t>Benchmarks</w:t>
-                            </w:r>
-                            <w:r>
-                              <w:t xml:space="preserve"> Store</w:t>
+                              <w:t>Benchmarks Store</w:t>
                             </w:r>
                           </w:p>
                         </w:txbxContent>
@@ -7398,10 +7393,7 @@
                               <w:jc w:val="center"/>
                             </w:pPr>
                             <w:r>
-                              <w:t xml:space="preserve">Worker </w:t>
-                            </w:r>
-                            <w:r>
-                              <w:t>N</w:t>
+                              <w:t>Worker N</w:t>
                             </w:r>
                           </w:p>
                         </w:txbxContent>
@@ -7921,15 +7913,7 @@
                 <w:sz w:val="26"/>
                 <w:szCs w:val="26"/>
               </w:rPr>
-              <w:t>-series/transformed</w:t>
-            </w:r>
-            <w:r>
-              <w:rPr>
-                <w:rFonts w:ascii="AppleSystemUIFont" w:hAnsi="AppleSystemUIFont" w:cs="AppleSystemUIFont"/>
-                <w:sz w:val="26"/>
-                <w:szCs w:val="26"/>
-              </w:rPr>
-              <w:t>/</w:t>
+              <w:t>-series/transformed/</w:t>
             </w:r>
             <w:r>
               <w:rPr>
@@ -7957,15 +7941,7 @@
                 <w:sz w:val="26"/>
                 <w:szCs w:val="26"/>
               </w:rPr>
-              <w:t xml:space="preserve">  TBLPROPERTIES </w:t>
-            </w:r>
-            <w:r>
-              <w:rPr>
-                <w:rFonts w:ascii="AppleSystemUIFont" w:hAnsi="AppleSystemUIFont" w:cs="AppleSystemUIFont"/>
-                <w:sz w:val="26"/>
-                <w:szCs w:val="26"/>
-              </w:rPr>
-              <w:t>(</w:t>
+              <w:t xml:space="preserve">  TBLPROPERTIES (</w:t>
             </w:r>
             <w:r>
               <w:rPr>
@@ -8031,23 +8007,7 @@
                 <w:sz w:val="26"/>
                 <w:szCs w:val="26"/>
               </w:rPr>
-              <w:t xml:space="preserve">  </w:t>
-            </w:r>
-            <w:r>
-              <w:rPr>
-                <w:rFonts w:ascii="AppleSystemUIFont" w:hAnsi="AppleSystemUIFont" w:cs="AppleSystemUIFont"/>
-                <w:sz w:val="26"/>
-                <w:szCs w:val="26"/>
-              </w:rPr>
-              <w:t>(SELECT</w:t>
-            </w:r>
-            <w:r>
-              <w:rPr>
-                <w:rFonts w:ascii="AppleSystemUIFont" w:hAnsi="AppleSystemUIFont" w:cs="AppleSystemUIFont"/>
-                <w:sz w:val="26"/>
-                <w:szCs w:val="26"/>
-              </w:rPr>
-              <w:t xml:space="preserve"> col_name_1, col_name_2, col_name_2 FROM PARQUET_TABLE_ON_S3 WHERE col_name_2 = "2024-02-08</w:t>
+              <w:t xml:space="preserve">  (SELECT col_name_1, col_name_2, col_name_2 FROM PARQUET_TABLE_ON_S3 WHERE col_name_2 = "2024-02-08</w:t>
             </w:r>
             <w:r>
               <w:rPr>
@@ -8849,34 +8809,13 @@
         <w:t xml:space="preserve">be </w:t>
       </w:r>
       <w:r>
-        <w:t>cost</w:t>
-      </w:r>
-      <w:r>
-        <w:t xml:space="preserve"> sensitive and </w:t>
-      </w:r>
-      <w:r>
-        <w:t>must</w:t>
-      </w:r>
-      <w:r>
-        <w:t xml:space="preserve"> </w:t>
+        <w:t xml:space="preserve">cost sensitive and must </w:t>
       </w:r>
       <w:r>
         <w:t xml:space="preserve">be </w:t>
       </w:r>
       <w:r>
-        <w:t xml:space="preserve">completed within the </w:t>
-      </w:r>
-      <w:r>
-        <w:t>given cost</w:t>
-      </w:r>
-      <w:r>
-        <w:t xml:space="preserve">. In this case </w:t>
-      </w:r>
-      <w:r>
-        <w:t>cost</w:t>
-      </w:r>
-      <w:r>
-        <w:t xml:space="preserve"> to completion can be specified. </w:t>
+        <w:t xml:space="preserve">completed within the given cost. In this case cost to completion can be specified. </w:t>
       </w:r>
     </w:p>
     <w:p>

</xml_diff>